<commit_message>
Rapport - Normalisation + MAJ schéma relationnel
</commit_message>
<xml_diff>
--- a/Notes/Projet.docx
+++ b/Notes/Projet.docx
@@ -13,7 +13,6 @@
           <w:shd w:val="clear" w:color="auto" w:fill="FFFFFF"/>
         </w:rPr>
       </w:pPr>
-      <w:proofErr w:type="gramStart"/>
       <w:r>
         <w:rPr>
           <w:rFonts w:ascii="Arial" w:hAnsi="Arial"/>
@@ -33,7 +32,6 @@
         </w:rPr>
         <w:t>(</w:t>
       </w:r>
-      <w:proofErr w:type="gramEnd"/>
       <w:r>
         <w:rPr>
           <w:rFonts w:ascii="Arial" w:hAnsi="Arial"/>
@@ -74,7 +72,6 @@
           <w:shd w:val="clear" w:color="auto" w:fill="FFFF00"/>
         </w:rPr>
       </w:pPr>
-      <w:proofErr w:type="gramStart"/>
       <w:r>
         <w:rPr>
           <w:rFonts w:ascii="Arial" w:hAnsi="Arial"/>
@@ -94,7 +91,6 @@
         </w:rPr>
         <w:t>(</w:t>
       </w:r>
-      <w:proofErr w:type="gramEnd"/>
       <w:r>
         <w:rPr>
           <w:rFonts w:ascii="Arial" w:hAnsi="Arial"/>
@@ -144,7 +140,6 @@
           <w:shd w:val="clear" w:color="auto" w:fill="FFFFFF"/>
         </w:rPr>
       </w:pPr>
-      <w:proofErr w:type="gramStart"/>
       <w:r>
         <w:rPr>
           <w:rFonts w:ascii="Arial" w:hAnsi="Arial"/>
@@ -164,7 +159,6 @@
         </w:rPr>
         <w:t>(</w:t>
       </w:r>
-      <w:proofErr w:type="gramEnd"/>
       <w:r>
         <w:rPr>
           <w:rFonts w:ascii="Arial" w:hAnsi="Arial"/>
@@ -223,7 +217,6 @@
           <w:shd w:val="clear" w:color="auto" w:fill="FFFFFF"/>
         </w:rPr>
       </w:pPr>
-      <w:proofErr w:type="gramStart"/>
       <w:r>
         <w:rPr>
           <w:rFonts w:ascii="Arial" w:hAnsi="Arial"/>
@@ -243,7 +236,6 @@
         </w:rPr>
         <w:t>(</w:t>
       </w:r>
-      <w:proofErr w:type="gramEnd"/>
       <w:r>
         <w:rPr>
           <w:rFonts w:ascii="Arial" w:hAnsi="Arial"/>
@@ -302,7 +294,6 @@
           <w:shd w:val="clear" w:color="auto" w:fill="FFFFFF"/>
         </w:rPr>
       </w:pPr>
-      <w:proofErr w:type="gramStart"/>
       <w:r>
         <w:rPr>
           <w:rFonts w:ascii="Arial" w:hAnsi="Arial"/>
@@ -322,7 +313,6 @@
         </w:rPr>
         <w:t>(</w:t>
       </w:r>
-      <w:proofErr w:type="gramEnd"/>
       <w:r>
         <w:rPr>
           <w:rFonts w:ascii="Arial" w:hAnsi="Arial"/>
@@ -381,7 +371,6 @@
           <w:shd w:val="clear" w:color="auto" w:fill="FFFFFF"/>
         </w:rPr>
       </w:pPr>
-      <w:proofErr w:type="gramStart"/>
       <w:r>
         <w:rPr>
           <w:rFonts w:ascii="Arial" w:hAnsi="Arial"/>
@@ -401,7 +390,6 @@
         </w:rPr>
         <w:t>(</w:t>
       </w:r>
-      <w:proofErr w:type="gramEnd"/>
       <w:r>
         <w:rPr>
           <w:rFonts w:ascii="Arial" w:hAnsi="Arial"/>
@@ -426,6 +414,90 @@
           <w:rFonts w:ascii="Arial" w:hAnsi="Arial"/>
           <w:color w:val="333333"/>
           <w:sz w:val="28"/>
+          <w:shd w:val="clear" w:color="auto" w:fill="FFFFFF"/>
+        </w:rPr>
+        <w:t xml:space="preserve"> </w:t>
+      </w:r>
+      <w:r>
+        <w:rPr>
+          <w:rFonts w:ascii="Arial" w:hAnsi="Arial"/>
+          <w:color w:val="333333"/>
+          <w:sz w:val="28"/>
+          <w:shd w:val="clear" w:color="auto" w:fill="FFFFFF"/>
+        </w:rPr>
+        <w:t>nom</w:t>
+      </w:r>
+      <w:r>
+        <w:rPr>
+          <w:rFonts w:ascii="Arial" w:hAnsi="Arial"/>
+          <w:color w:val="333333"/>
+          <w:sz w:val="28"/>
+          <w:shd w:val="clear" w:color="auto" w:fill="FFFF00"/>
+        </w:rPr>
+        <w:t>,</w:t>
+      </w:r>
+      <w:r>
+        <w:rPr>
+          <w:rFonts w:ascii="Arial" w:hAnsi="Arial"/>
+          <w:color w:val="333333"/>
+          <w:sz w:val="28"/>
+          <w:shd w:val="clear" w:color="auto" w:fill="FFFF00"/>
+        </w:rPr>
+        <w:t xml:space="preserve"> </w:t>
+      </w:r>
+      <w:r>
+        <w:rPr>
+          <w:rFonts w:ascii="Arial" w:hAnsi="Arial"/>
+          <w:color w:val="333333"/>
+          <w:sz w:val="28"/>
+          <w:shd w:val="clear" w:color="auto" w:fill="FFFF00"/>
+        </w:rPr>
+        <w:t>id_phase</w:t>
+      </w:r>
+      <w:r>
+        <w:rPr>
+          <w:rFonts w:ascii="Arial" w:hAnsi="Arial"/>
+          <w:color w:val="333333"/>
+          <w:sz w:val="28"/>
+          <w:shd w:val="clear" w:color="auto" w:fill="FFFF00"/>
+        </w:rPr>
+        <w:t>,</w:t>
+      </w:r>
+      <w:r>
+        <w:rPr>
+          <w:rFonts w:ascii="Arial" w:hAnsi="Arial"/>
+          <w:color w:val="333333"/>
+          <w:sz w:val="28"/>
+          <w:shd w:val="clear" w:color="auto" w:fill="FFFF00"/>
+        </w:rPr>
+        <w:t xml:space="preserve"> id_sousproj</w:t>
+      </w:r>
+      <w:r>
+        <w:rPr>
+          <w:rFonts w:ascii="Arial" w:hAnsi="Arial"/>
+          <w:color w:val="333333"/>
+          <w:sz w:val="28"/>
+          <w:highlight w:val="yellow"/>
+          <w:shd w:val="clear" w:color="auto" w:fill="FFFF00"/>
+        </w:rPr>
+        <w:t>et</w:t>
+      </w:r>
+      <w:r>
+        <w:rPr>
+          <w:rFonts w:ascii="Arial" w:hAnsi="Arial"/>
+          <w:color w:val="333333"/>
+          <w:sz w:val="28"/>
+          <w:highlight w:val="yellow"/>
+          <w:shd w:val="clear" w:color="auto" w:fill="FFFFFF"/>
+        </w:rPr>
+        <w:t>,</w:t>
+      </w:r>
+      <w:r>
+        <w:rPr>
+          <w:rFonts w:ascii="Arial" w:hAnsi="Arial"/>
+          <w:color w:val="333333"/>
+          <w:sz w:val="28"/>
+          <w:highlight w:val="yellow"/>
           <w:shd w:val="clear" w:color="auto" w:fill="FFFFFF"/>
         </w:rPr>
         <w:t xml:space="preserve"> </w:t>
@@ -437,16 +509,17 @@
           <w:rFonts w:ascii="Arial" w:hAnsi="Arial"/>
           <w:color w:val="333333"/>
           <w:sz w:val="28"/>
-          <w:shd w:val="clear" w:color="auto" w:fill="FFFFFF"/>
-        </w:rPr>
-        <w:t>nom</w:t>
-      </w:r>
-      <w:r>
-        <w:rPr>
-          <w:rFonts w:ascii="Arial" w:hAnsi="Arial"/>
-          <w:color w:val="333333"/>
-          <w:sz w:val="28"/>
-          <w:shd w:val="clear" w:color="auto" w:fill="FFFF00"/>
+          <w:highlight w:val="yellow"/>
+          <w:shd w:val="clear" w:color="auto" w:fill="FFFFFF"/>
+        </w:rPr>
+        <w:t>id_jalon, id_phase_dep</w:t>
+      </w:r>
+      <w:r>
+        <w:rPr>
+          <w:rFonts w:ascii="Arial" w:hAnsi="Arial"/>
+          <w:color w:val="333333"/>
+          <w:sz w:val="28"/>
+          <w:shd w:val="clear" w:color="auto" w:fill="FFFFFF"/>
         </w:rPr>
         <w:t>,</w:t>
       </w:r>
@@ -455,27 +528,9 @@
           <w:rFonts w:ascii="Arial" w:hAnsi="Arial"/>
           <w:color w:val="333333"/>
           <w:sz w:val="28"/>
-          <w:shd w:val="clear" w:color="auto" w:fill="FFFF00"/>
-        </w:rPr>
-        <w:t xml:space="preserve"> </w:t>
-      </w:r>
-      <w:r>
-        <w:rPr>
-          <w:rFonts w:ascii="Arial" w:hAnsi="Arial"/>
-          <w:color w:val="333333"/>
-          <w:sz w:val="28"/>
-          <w:shd w:val="clear" w:color="auto" w:fill="FFFF00"/>
-        </w:rPr>
-        <w:t>id_phase id_sousprojet</w:t>
-      </w:r>
-      <w:r>
-        <w:rPr>
-          <w:rFonts w:ascii="Arial" w:hAnsi="Arial"/>
-          <w:color w:val="333333"/>
-          <w:sz w:val="28"/>
-          <w:shd w:val="clear" w:color="auto" w:fill="FFFFFF"/>
-        </w:rPr>
-        <w:t>, cout,</w:t>
+          <w:shd w:val="clear" w:color="auto" w:fill="FFFFFF"/>
+        </w:rPr>
+        <w:t xml:space="preserve"> cout,</w:t>
       </w:r>
       <w:r>
         <w:rPr>
@@ -552,7 +607,6 @@
           <w:shd w:val="clear" w:color="auto" w:fill="FFFFFF"/>
         </w:rPr>
       </w:pPr>
-      <w:proofErr w:type="gramStart"/>
       <w:r>
         <w:rPr>
           <w:rFonts w:ascii="Arial" w:hAnsi="Arial"/>
@@ -571,27 +625,44 @@
           <w:u w:val="single"/>
           <w:shd w:val="clear" w:color="auto" w:fill="FFFFFF"/>
         </w:rPr>
-        <w:t>(</w:t>
-      </w:r>
-      <w:proofErr w:type="gramEnd"/>
-      <w:r>
-        <w:rPr>
-          <w:rFonts w:ascii="Arial" w:hAnsi="Arial"/>
-          <w:color w:val="333333"/>
-          <w:sz w:val="28"/>
-          <w:u w:val="single"/>
-          <w:shd w:val="clear" w:color="auto" w:fill="FFFFFF"/>
-        </w:rPr>
-        <w:t>id_livrable</w:t>
-      </w:r>
-      <w:r>
-        <w:rPr>
-          <w:rFonts w:ascii="Arial" w:hAnsi="Arial"/>
-          <w:color w:val="333333"/>
-          <w:sz w:val="28"/>
-          <w:shd w:val="clear" w:color="auto" w:fill="FFFFFF"/>
-        </w:rPr>
-        <w:t>,nom)</w:t>
+        <w:t>(id_livrable</w:t>
+      </w:r>
+      <w:r>
+        <w:rPr>
+          <w:rFonts w:ascii="Arial" w:hAnsi="Arial"/>
+          <w:color w:val="333333"/>
+          <w:sz w:val="28"/>
+          <w:shd w:val="clear" w:color="auto" w:fill="FFFFFF"/>
+        </w:rPr>
+        <w:t>,nom</w:t>
+      </w:r>
+      <w:r>
+        <w:rPr>
+          <w:rFonts w:ascii="Arial" w:hAnsi="Arial"/>
+          <w:color w:val="333333"/>
+          <w:sz w:val="28"/>
+          <w:shd w:val="clear" w:color="auto" w:fill="FFFFFF"/>
+        </w:rPr>
+        <w:t xml:space="preserve">, </w:t>
+      </w:r>
+      <w:r>
+        <w:rPr>
+          <w:rFonts w:ascii="Arial" w:hAnsi="Arial"/>
+          <w:color w:val="333333"/>
+          <w:sz w:val="28"/>
+          <w:highlight w:val="yellow"/>
+          <w:shd w:val="clear" w:color="auto" w:fill="FFFFFF"/>
+        </w:rPr>
+        <w:t>id_projet</w:t>
+      </w:r>
+      <w:r>
+        <w:rPr>
+          <w:rFonts w:ascii="Arial" w:hAnsi="Arial"/>
+          <w:color w:val="333333"/>
+          <w:sz w:val="28"/>
+          <w:shd w:val="clear" w:color="auto" w:fill="FFFFFF"/>
+        </w:rPr>
+        <w:t>)</w:t>
       </w:r>
     </w:p>
     <w:p>
@@ -614,7 +685,6 @@
           <w:shd w:val="clear" w:color="auto" w:fill="FFFFFF"/>
         </w:rPr>
       </w:pPr>
-      <w:proofErr w:type="gramStart"/>
       <w:r>
         <w:rPr>
           <w:rFonts w:ascii="Arial" w:hAnsi="Arial"/>
@@ -634,7 +704,6 @@
         </w:rPr>
         <w:t>(</w:t>
       </w:r>
-      <w:proofErr w:type="gramEnd"/>
       <w:r>
         <w:rPr>
           <w:rFonts w:ascii="Arial" w:hAnsi="Arial"/>
@@ -683,18 +752,7 @@
           <w:sz w:val="28"/>
           <w:shd w:val="clear" w:color="auto" w:fill="FFFFFF"/>
         </w:rPr>
-        <w:t>Tache_</w:t>
-      </w:r>
-      <w:proofErr w:type="gramStart"/>
-      <w:r>
-        <w:rPr>
-          <w:rFonts w:ascii="Arial" w:hAnsi="Arial"/>
-          <w:b/>
-          <w:color w:val="333333"/>
-          <w:sz w:val="28"/>
-          <w:shd w:val="clear" w:color="auto" w:fill="FFFFFF"/>
-        </w:rPr>
-        <w:t>Ressource</w:t>
+        <w:t>Tache_Ressource</w:t>
       </w:r>
       <w:r>
         <w:rPr>
@@ -705,7 +763,6 @@
         </w:rPr>
         <w:t>(</w:t>
       </w:r>
-      <w:proofErr w:type="gramEnd"/>
       <w:r>
         <w:rPr>
           <w:rFonts w:ascii="Arial" w:hAnsi="Arial"/>
@@ -725,79 +782,228 @@
         </w:rPr>
         <w:t>,duree, taux affectation)</w:t>
       </w:r>
-    </w:p>
-    <w:p>
-      <w:pPr>
-        <w:pStyle w:val="NormalWeb"/>
-        <w:spacing w:before="0" w:beforeAutospacing="0" w:after="0" w:afterAutospacing="0"/>
-        <w:rPr>
-          <w:sz w:val="28"/>
-        </w:rPr>
-      </w:pPr>
-    </w:p>
-    <w:p>
-      <w:pPr>
-        <w:pStyle w:val="NormalWeb"/>
-        <w:spacing w:before="0" w:beforeAutospacing="0" w:after="0" w:afterAutospacing="0"/>
-        <w:rPr>
-          <w:sz w:val="28"/>
-        </w:rPr>
-      </w:pPr>
-      <w:r>
-        <w:rPr>
-          <w:rFonts w:ascii="Arial" w:hAnsi="Arial"/>
-          <w:b/>
-          <w:color w:val="333333"/>
-          <w:sz w:val="28"/>
-          <w:shd w:val="clear" w:color="auto" w:fill="FFFFFF"/>
-        </w:rPr>
-        <w:t>Tache_</w:t>
-      </w:r>
-      <w:proofErr w:type="gramStart"/>
-      <w:r>
-        <w:rPr>
-          <w:rFonts w:ascii="Arial" w:hAnsi="Arial"/>
-          <w:b/>
-          <w:color w:val="333333"/>
-          <w:sz w:val="28"/>
-          <w:shd w:val="clear" w:color="auto" w:fill="FFFFFF"/>
-        </w:rPr>
-        <w:t>Tache</w:t>
-      </w:r>
-      <w:r>
-        <w:rPr>
-          <w:rFonts w:ascii="Arial" w:hAnsi="Arial"/>
-          <w:color w:val="333333"/>
-          <w:sz w:val="28"/>
-          <w:shd w:val="clear" w:color="auto" w:fill="FFFFFF"/>
-        </w:rPr>
-        <w:t>(</w:t>
-      </w:r>
-      <w:proofErr w:type="gramEnd"/>
-      <w:r>
-        <w:rPr>
-          <w:rFonts w:ascii="Arial" w:hAnsi="Arial"/>
-          <w:color w:val="000000"/>
+      <w:r>
+        <w:tab/>
+      </w:r>
+    </w:p>
+    <w:p/>
+    <w:p/>
+    <w:p/>
+    <w:p/>
+    <w:p/>
+    <w:p/>
+    <w:p/>
+    <w:p/>
+    <w:p/>
+    <w:p/>
+    <w:p/>
+    <w:p/>
+    <w:p/>
+    <w:p/>
+    <w:p/>
+    <w:p/>
+    <w:p/>
+    <w:p/>
+    <w:p/>
+    <w:p/>
+    <w:p/>
+    <w:p/>
+    <w:p/>
+    <w:p/>
+    <w:p>
+      <w:pPr>
+        <w:rPr>
+          <w:b/>
           <w:sz w:val="28"/>
           <w:u w:val="single"/>
-          <w:shd w:val="clear" w:color="auto" w:fill="FFFF00"/>
-        </w:rPr>
-        <w:t>id_tache_base,id_tache_ref</w:t>
-      </w:r>
-      <w:r>
-        <w:rPr>
-          <w:rFonts w:ascii="Arial" w:hAnsi="Arial"/>
-          <w:color w:val="333333"/>
-          <w:sz w:val="28"/>
-          <w:shd w:val="clear" w:color="auto" w:fill="FFFFFF"/>
-        </w:rPr>
-        <w:t>)</w:t>
-      </w:r>
-    </w:p>
-    <w:p/>
+        </w:rPr>
+      </w:pPr>
+      <w:r>
+        <w:rPr>
+          <w:b/>
+          <w:sz w:val="28"/>
+          <w:u w:val="single"/>
+        </w:rPr>
+        <w:t xml:space="preserve">Normalisation : </w:t>
+      </w:r>
+    </w:p>
+    <w:p>
+      <w:pPr>
+        <w:jc w:val="both"/>
+      </w:pPr>
+      <w:r>
+        <w:lastRenderedPageBreak/>
+        <w:t>Afin de normaliser notre modèle et passer du schéma entité/association à un schéma relationnel en troisième forme normale, nous avons utilisé les règles de transformation suivantes :</w:t>
+      </w:r>
+    </w:p>
+    <w:p/>
+    <w:p>
+      <w:pPr>
+        <w:rPr>
+          <w:b/>
+        </w:rPr>
+      </w:pPr>
+      <w:r>
+        <w:rPr>
+          <w:b/>
+        </w:rPr>
+        <w:t>Association 0</w:t>
+      </w:r>
+      <w:r>
+        <w:rPr>
+          <w:b/>
+        </w:rPr>
+        <w:t>-1 / 1-1</w:t>
+      </w:r>
+    </w:p>
+    <w:p>
+      <w:r>
+        <w:t>SCHEMA TACHE / TACHE</w:t>
+      </w:r>
+    </w:p>
+    <w:p/>
+    <w:p>
+      <w:pPr>
+        <w:ind w:firstLine="720"/>
+        <w:jc w:val="both"/>
+      </w:pPr>
+      <w:r>
+        <w:t>On impose qu’une tâche peut soit dépendre d’une seule tâche, soit ne dépendre d’aucune tâche.</w:t>
+      </w:r>
+      <w:r>
+        <w:t xml:space="preserve"> Les cardinalités maximales sont de 1 des deux côtés de l’association, il n’est donc pas nécessaire de créer une nouvelle table pour la représenter. Il suffit d’ajouter un attribut id_tache_dep dans la table tâche,  attribut qui peut éventuellement prendre une valeur nulle (en cas de non dépendance entre tâches).</w:t>
+      </w:r>
+    </w:p>
+    <w:p/>
+    <w:p>
+      <w:pPr>
+        <w:rPr>
+          <w:b/>
+        </w:rPr>
+      </w:pPr>
+      <w:r>
+        <w:rPr>
+          <w:b/>
+        </w:rPr>
+        <w:t>Association 1-1 / 1-n</w:t>
+      </w:r>
+    </w:p>
+    <w:p>
+      <w:r>
+        <w:t>SCHEMA JALON / PROJET</w:t>
+      </w:r>
+    </w:p>
+    <w:p/>
+    <w:p>
+      <w:pPr>
+        <w:jc w:val="both"/>
+      </w:pPr>
+      <w:r>
+        <w:tab/>
+        <w:t xml:space="preserve">Les cardinalités 1-1 / 1-n </w:t>
+      </w:r>
+      <w:r>
+        <w:t xml:space="preserve">de cette association </w:t>
+      </w:r>
+      <w:r>
+        <w:t xml:space="preserve">précisent </w:t>
+      </w:r>
+      <w:r>
+        <w:t>qu’un jalon n’appartient qu’un à seul projet alors qu’un projet peut (et va) contenir plusieurs jalons. Comme le projet est unique pour un jalon, il faut, lors de la transformation de modèles, rajouter à la table jalon l’id du projet référant en clé étrangère.</w:t>
+      </w:r>
+    </w:p>
+    <w:p/>
+    <w:p>
+      <w:pPr>
+        <w:rPr>
+          <w:b/>
+        </w:rPr>
+      </w:pPr>
+      <w:r>
+        <w:rPr>
+          <w:b/>
+        </w:rPr>
+        <w:t>Association 1-n / 1-n</w:t>
+      </w:r>
+    </w:p>
+    <w:p>
+      <w:r>
+        <w:t>SCHEMA TACHE / RESSOURCE</w:t>
+      </w:r>
+    </w:p>
+    <w:p/>
+    <w:p>
+      <w:pPr>
+        <w:jc w:val="both"/>
+      </w:pPr>
+      <w:r>
+        <w:tab/>
+        <w:t>Les cardinalités maximales sont de « n » des deux côtés, il peut donc y avoir potentiellement plusieurs ressources affectées à une tâche et une tâche peut nécessiter plusieurs ressources. Il est donc nécessaire de créer une table supplémentaire représentant cette association. De plus, l’association contient un attribut propre, qui va donc se retrouver dans cette nouvelle table.</w:t>
+      </w:r>
+    </w:p>
+    <w:p/>
+    <w:p>
+      <w:pPr>
+        <w:rPr>
+          <w:b/>
+        </w:rPr>
+      </w:pPr>
+      <w:r>
+        <w:rPr>
+          <w:b/>
+        </w:rPr>
+        <w:t>Agrégation</w:t>
+      </w:r>
+    </w:p>
+    <w:p>
+      <w:r>
+        <w:t>SCHEMA LOT / SOUS PROJET</w:t>
+      </w:r>
+    </w:p>
+    <w:p/>
+    <w:p>
+      <w:pPr>
+        <w:jc w:val="both"/>
+      </w:pPr>
+      <w:r>
+        <w:tab/>
+      </w:r>
+      <w:r>
+        <w:t>Par définition, un lot est un regroupement de sous projets. Un lot est donc composé de plusieurs sous projets et un sous projet ne peut appartenir qu’à un seul lot. Il faut donc, en normalisant, placer l’identifiant du lot dans la table du sous-projet.</w:t>
+      </w:r>
+    </w:p>
+    <w:p/>
+    <w:p>
+      <w:pPr>
+        <w:rPr>
+          <w:b/>
+        </w:rPr>
+      </w:pPr>
+      <w:r>
+        <w:rPr>
+          <w:b/>
+        </w:rPr>
+        <w:t>Héritage</w:t>
+      </w:r>
+    </w:p>
+    <w:p>
+      <w:r>
+        <w:t>SCHEMA RESSOURCES</w:t>
+      </w:r>
+    </w:p>
+    <w:p/>
+    <w:p>
+      <w:pPr>
+        <w:jc w:val="both"/>
+      </w:pPr>
+      <w:r>
+        <w:tab/>
+        <w:t>Comme les ressources Matérielles et Logicielles n’ont pas d’attributs propres, nous avons décidé de ne garder que la table Ressource et d’y ajouter un attribut « type » renseignant de quelle ressource il s’agit. Les attributs contenus dans Humaines vont donc remonter aussi et pourront alors avoir des valeurs nulles dans le cas de ressources Logicielles ou Matérielles.</w:t>
+      </w:r>
+    </w:p>
     <w:sectPr>
       <w:pgSz w:w="11900" w:h="16840"/>
-      <w:pgMar w:top="1440" w:right="1800" w:bottom="1440" w:left="1800" w:header="708" w:footer="708" w:gutter="0"/>
+      <w:pgMar w:top="1440" w:right="1800" w:bottom="1560" w:left="1800" w:header="708" w:footer="708" w:gutter="0"/>
       <w:cols w:space="708"/>
       <w:docGrid w:linePitch="360"/>
     </w:sectPr>
@@ -992,7 +1198,6 @@
     <w:name w:val="Normal (Web)"/>
     <w:basedOn w:val="Normal"/>
     <w:uiPriority w:val="99"/>
-    <w:semiHidden/>
     <w:unhideWhenUsed/>
     <w:rsid w:val="005061C3"/>
     <w:pPr>
@@ -1195,7 +1400,6 @@
     <w:name w:val="Normal (Web)"/>
     <w:basedOn w:val="Normal"/>
     <w:uiPriority w:val="99"/>
-    <w:semiHidden/>
     <w:unhideWhenUsed/>
     <w:rsid w:val="005061C3"/>
     <w:pPr>

</xml_diff>